<commit_message>
Update Penilaian Ken Narendra Minggu 6.docx
</commit_message>
<xml_diff>
--- a/Penilaian Ken Narendra Minggu 6.docx
+++ b/Penilaian Ken Narendra Minggu 6.docx
@@ -737,6 +737,104 @@
       <w:r>
         <w:t>Saya Belum Mengerti</w:t>
       </w:r>
+    </w:p>
+    <w:p>
+      <w:pPr>
+        <w:pStyle w:val="ListParagraph"/>
+        <w:numPr>
+          <w:ilvl w:val="0"/>
+          <w:numId w:val="11"/>
+        </w:numPr>
+        <w:rPr>
+          <w:lang w:val="en-US"/>
+        </w:rPr>
+      </w:pPr>
+      <w:r>
+        <w:rPr>
+          <w:lang w:val="en-US"/>
+        </w:rPr>
+        <w:t>Kenapa orang lebih suka menggunakan rem disbanding px</w:t>
+      </w:r>
+    </w:p>
+    <w:p>
+      <w:pPr>
+        <w:pStyle w:val="ListParagraph"/>
+        <w:numPr>
+          <w:ilvl w:val="0"/>
+          <w:numId w:val="11"/>
+        </w:numPr>
+        <w:shd w:val="clear" w:color="auto" w:fill="212121"/>
+        <w:spacing w:line="285" w:lineRule="atLeast"/>
+        <w:rPr>
+          <w:rFonts w:ascii="Consolas" w:eastAsia="Times New Roman" w:hAnsi="Consolas" w:cs="Times New Roman"/>
+          <w:color w:val="EEFFFF"/>
+          <w:sz w:val="21"/>
+          <w:szCs w:val="21"/>
+          <w:lang w:val="en-ID" w:eastAsia="en-ID"/>
+        </w:rPr>
+      </w:pPr>
+      <w:r>
+        <w:rPr>
+          <w:lang w:val="en-US"/>
+        </w:rPr>
+        <w:t xml:space="preserve">Fungsi </w:t>
+      </w:r>
+      <w:r>
+        <w:rPr>
+          <w:rFonts w:ascii="Consolas" w:eastAsia="Times New Roman" w:hAnsi="Consolas" w:cs="Times New Roman"/>
+          <w:i/>
+          <w:iCs/>
+          <w:color w:val="89DDFF"/>
+          <w:sz w:val="21"/>
+          <w:szCs w:val="21"/>
+          <w:lang w:val="en-ID" w:eastAsia="en-ID"/>
+        </w:rPr>
+        <w:t>.</w:t>
+      </w:r>
+      <w:r>
+        <w:rPr>
+          <w:rFonts w:ascii="Consolas" w:eastAsia="Times New Roman" w:hAnsi="Consolas" w:cs="Times New Roman"/>
+          <w:i/>
+          <w:iCs/>
+          <w:color w:val="FFCB6B"/>
+          <w:sz w:val="21"/>
+          <w:szCs w:val="21"/>
+          <w:lang w:val="en-ID" w:eastAsia="en-ID"/>
+        </w:rPr>
+        <w:t>offsite</w:t>
+      </w:r>
+      <w:r>
+        <w:rPr>
+          <w:rFonts w:ascii="Consolas" w:eastAsia="Times New Roman" w:hAnsi="Consolas" w:cs="Times New Roman"/>
+          <w:i/>
+          <w:iCs/>
+          <w:color w:val="89DDFF"/>
+          <w:sz w:val="21"/>
+          <w:szCs w:val="21"/>
+          <w:lang w:val="en-ID" w:eastAsia="en-ID"/>
+        </w:rPr>
+        <w:t>:</w:t>
+      </w:r>
+      <w:r>
+        <w:rPr>
+          <w:rFonts w:ascii="Consolas" w:eastAsia="Times New Roman" w:hAnsi="Consolas" w:cs="Times New Roman"/>
+          <w:i/>
+          <w:iCs/>
+          <w:color w:val="C792EA"/>
+          <w:sz w:val="21"/>
+          <w:szCs w:val="21"/>
+          <w:lang w:val="en-ID" w:eastAsia="en-ID"/>
+        </w:rPr>
+        <w:t>before</w:t>
+      </w:r>
+    </w:p>
+    <w:p>
+      <w:pPr>
+        <w:pStyle w:val="ListParagraph"/>
+        <w:rPr>
+          <w:lang w:val="en-US"/>
+        </w:rPr>
+      </w:pPr>
     </w:p>
     <w:p>
       <w:pPr>
@@ -1585,6 +1683,95 @@
     </w:lvl>
   </w:abstractNum>
   <w:abstractNum w:abstractNumId="7" w15:restartNumberingAfterBreak="0">
+    <w:nsid w:val="62C321CB"/>
+    <w:multiLevelType w:val="hybridMultilevel"/>
+    <w:tmpl w:val="5D701758"/>
+    <w:lvl w:ilvl="0" w:tplc="3809000F">
+      <w:start w:val="1"/>
+      <w:numFmt w:val="decimal"/>
+      <w:lvlText w:val="%1."/>
+      <w:lvlJc w:val="left"/>
+      <w:pPr>
+        <w:ind w:left="720" w:hanging="360"/>
+      </w:pPr>
+      <w:rPr>
+        <w:rFonts w:hint="default"/>
+      </w:rPr>
+    </w:lvl>
+    <w:lvl w:ilvl="1" w:tplc="38090019" w:tentative="1">
+      <w:start w:val="1"/>
+      <w:numFmt w:val="lowerLetter"/>
+      <w:lvlText w:val="%2."/>
+      <w:lvlJc w:val="left"/>
+      <w:pPr>
+        <w:ind w:left="1440" w:hanging="360"/>
+      </w:pPr>
+    </w:lvl>
+    <w:lvl w:ilvl="2" w:tplc="3809001B" w:tentative="1">
+      <w:start w:val="1"/>
+      <w:numFmt w:val="lowerRoman"/>
+      <w:lvlText w:val="%3."/>
+      <w:lvlJc w:val="right"/>
+      <w:pPr>
+        <w:ind w:left="2160" w:hanging="180"/>
+      </w:pPr>
+    </w:lvl>
+    <w:lvl w:ilvl="3" w:tplc="3809000F" w:tentative="1">
+      <w:start w:val="1"/>
+      <w:numFmt w:val="decimal"/>
+      <w:lvlText w:val="%4."/>
+      <w:lvlJc w:val="left"/>
+      <w:pPr>
+        <w:ind w:left="2880" w:hanging="360"/>
+      </w:pPr>
+    </w:lvl>
+    <w:lvl w:ilvl="4" w:tplc="38090019" w:tentative="1">
+      <w:start w:val="1"/>
+      <w:numFmt w:val="lowerLetter"/>
+      <w:lvlText w:val="%5."/>
+      <w:lvlJc w:val="left"/>
+      <w:pPr>
+        <w:ind w:left="3600" w:hanging="360"/>
+      </w:pPr>
+    </w:lvl>
+    <w:lvl w:ilvl="5" w:tplc="3809001B" w:tentative="1">
+      <w:start w:val="1"/>
+      <w:numFmt w:val="lowerRoman"/>
+      <w:lvlText w:val="%6."/>
+      <w:lvlJc w:val="right"/>
+      <w:pPr>
+        <w:ind w:left="4320" w:hanging="180"/>
+      </w:pPr>
+    </w:lvl>
+    <w:lvl w:ilvl="6" w:tplc="3809000F" w:tentative="1">
+      <w:start w:val="1"/>
+      <w:numFmt w:val="decimal"/>
+      <w:lvlText w:val="%7."/>
+      <w:lvlJc w:val="left"/>
+      <w:pPr>
+        <w:ind w:left="5040" w:hanging="360"/>
+      </w:pPr>
+    </w:lvl>
+    <w:lvl w:ilvl="7" w:tplc="38090019" w:tentative="1">
+      <w:start w:val="1"/>
+      <w:numFmt w:val="lowerLetter"/>
+      <w:lvlText w:val="%8."/>
+      <w:lvlJc w:val="left"/>
+      <w:pPr>
+        <w:ind w:left="5760" w:hanging="360"/>
+      </w:pPr>
+    </w:lvl>
+    <w:lvl w:ilvl="8" w:tplc="3809001B" w:tentative="1">
+      <w:start w:val="1"/>
+      <w:numFmt w:val="lowerRoman"/>
+      <w:lvlText w:val="%9."/>
+      <w:lvlJc w:val="right"/>
+      <w:pPr>
+        <w:ind w:left="6480" w:hanging="180"/>
+      </w:pPr>
+    </w:lvl>
+  </w:abstractNum>
+  <w:abstractNum w:abstractNumId="8" w15:restartNumberingAfterBreak="0">
     <w:nsid w:val="708D13C1"/>
     <w:multiLevelType w:val="hybridMultilevel"/>
     <w:tmpl w:val="06BE268C"/>
@@ -1673,7 +1860,7 @@
       </w:pPr>
     </w:lvl>
   </w:abstractNum>
-  <w:abstractNum w:abstractNumId="8" w15:restartNumberingAfterBreak="0">
+  <w:abstractNum w:abstractNumId="9" w15:restartNumberingAfterBreak="0">
     <w:nsid w:val="70960874"/>
     <w:multiLevelType w:val="hybridMultilevel"/>
     <w:tmpl w:val="A8900F76"/>
@@ -1762,7 +1949,7 @@
       </w:pPr>
     </w:lvl>
   </w:abstractNum>
-  <w:abstractNum w:abstractNumId="9" w15:restartNumberingAfterBreak="0">
+  <w:abstractNum w:abstractNumId="10" w15:restartNumberingAfterBreak="0">
     <w:nsid w:val="72D11537"/>
     <w:multiLevelType w:val="hybridMultilevel"/>
     <w:tmpl w:val="C6BE1BBE"/>
@@ -1852,7 +2039,7 @@
     </w:lvl>
   </w:abstractNum>
   <w:num w:numId="1">
-    <w:abstractNumId w:val="9"/>
+    <w:abstractNumId w:val="10"/>
   </w:num>
   <w:num w:numId="2">
     <w:abstractNumId w:val="3"/>
@@ -1870,16 +2057,19 @@
     <w:abstractNumId w:val="0"/>
   </w:num>
   <w:num w:numId="7">
-    <w:abstractNumId w:val="7"/>
+    <w:abstractNumId w:val="8"/>
   </w:num>
   <w:num w:numId="8">
-    <w:abstractNumId w:val="8"/>
+    <w:abstractNumId w:val="9"/>
   </w:num>
   <w:num w:numId="9">
     <w:abstractNumId w:val="1"/>
   </w:num>
   <w:num w:numId="10">
     <w:abstractNumId w:val="2"/>
+  </w:num>
+  <w:num w:numId="11">
+    <w:abstractNumId w:val="7"/>
   </w:num>
 </w:numbering>
 </file>

</xml_diff>